<commit_message>
Counter App with all tests
</commit_message>
<xml_diff>
--- a/REACT.docx
+++ b/REACT.docx
@@ -477,23 +477,165 @@
       <w:pPr>
         <w:jc w:val="both"/>
         <w:rPr>
-          <w:color w:val="7030A0"/>
-          <w:sz w:val="30"/>
-          <w:szCs w:val="30"/>
-          <w:lang w:val="es-ES"/>
-        </w:rPr>
-      </w:pPr>
-    </w:p>
-    <w:p>
-      <w:pPr>
-        <w:jc w:val="both"/>
-        <w:rPr>
-          <w:color w:val="7030A0"/>
-          <w:sz w:val="30"/>
-          <w:szCs w:val="30"/>
-          <w:lang w:val="es-ES"/>
-        </w:rPr>
-      </w:pPr>
+          <w:b/>
+          <w:bCs/>
+          <w:color w:val="7030A0"/>
+          <w:sz w:val="40"/>
+          <w:szCs w:val="40"/>
+          <w:lang w:val="es-ES"/>
+        </w:rPr>
+      </w:pPr>
+      <w:r>
+        <w:rPr>
+          <w:b/>
+          <w:bCs/>
+          <w:color w:val="7030A0"/>
+          <w:sz w:val="40"/>
+          <w:szCs w:val="40"/>
+          <w:lang w:val="es-ES"/>
+        </w:rPr>
+        <w:lastRenderedPageBreak/>
+        <w:t>COMPONENTES</w:t>
+      </w:r>
+    </w:p>
+    <w:p>
+      <w:pPr>
+        <w:jc w:val="both"/>
+        <w:rPr>
+          <w:b/>
+          <w:bCs/>
+          <w:color w:val="7030A0"/>
+          <w:sz w:val="30"/>
+          <w:szCs w:val="30"/>
+          <w:lang w:val="es-ES"/>
+        </w:rPr>
+      </w:pPr>
+    </w:p>
+    <w:p>
+      <w:pPr>
+        <w:jc w:val="both"/>
+        <w:rPr>
+          <w:color w:val="7030A0"/>
+          <w:sz w:val="30"/>
+          <w:szCs w:val="30"/>
+          <w:lang w:val="es-ES"/>
+        </w:rPr>
+      </w:pPr>
+      <w:r>
+        <w:rPr>
+          <w:color w:val="7030A0"/>
+          <w:sz w:val="30"/>
+          <w:szCs w:val="30"/>
+          <w:lang w:val="es-ES"/>
+        </w:rPr>
+        <w:t>Es una pequeña pieza de código encapsulada</w:t>
+      </w:r>
+      <w:r>
+        <w:rPr>
+          <w:color w:val="7030A0"/>
+          <w:sz w:val="30"/>
+          <w:szCs w:val="30"/>
+          <w:lang w:val="es-ES"/>
+        </w:rPr>
+        <w:t xml:space="preserve"> que realiza un trabajo en específico y puede tener un estado o no. Uno se diferencia del otro por los argumentos que recibe.</w:t>
+      </w:r>
+    </w:p>
+    <w:p>
+      <w:pPr>
+        <w:jc w:val="both"/>
+        <w:rPr>
+          <w:color w:val="7030A0"/>
+          <w:sz w:val="30"/>
+          <w:szCs w:val="30"/>
+          <w:lang w:val="es-ES"/>
+        </w:rPr>
+      </w:pPr>
+    </w:p>
+    <w:p>
+      <w:pPr>
+        <w:jc w:val="both"/>
+        <w:rPr>
+          <w:b/>
+          <w:bCs/>
+          <w:color w:val="7030A0"/>
+          <w:sz w:val="40"/>
+          <w:szCs w:val="40"/>
+          <w:lang w:val="es-ES"/>
+        </w:rPr>
+      </w:pPr>
+      <w:r>
+        <w:rPr>
+          <w:b/>
+          <w:bCs/>
+          <w:color w:val="7030A0"/>
+          <w:sz w:val="40"/>
+          <w:szCs w:val="40"/>
+          <w:lang w:val="es-ES"/>
+        </w:rPr>
+        <w:t>REACT DOM</w:t>
+      </w:r>
+    </w:p>
+    <w:p>
+      <w:pPr>
+        <w:jc w:val="both"/>
+        <w:rPr>
+          <w:color w:val="7030A0"/>
+          <w:sz w:val="30"/>
+          <w:szCs w:val="30"/>
+          <w:lang w:val="es-ES"/>
+        </w:rPr>
+      </w:pPr>
+    </w:p>
+    <w:p>
+      <w:pPr>
+        <w:jc w:val="both"/>
+        <w:rPr>
+          <w:color w:val="7030A0"/>
+          <w:sz w:val="30"/>
+          <w:szCs w:val="30"/>
+          <w:lang w:val="es-ES"/>
+        </w:rPr>
+      </w:pPr>
+      <w:proofErr w:type="spellStart"/>
+      <w:r>
+        <w:rPr>
+          <w:color w:val="7030A0"/>
+          <w:sz w:val="30"/>
+          <w:szCs w:val="30"/>
+          <w:lang w:val="es-ES"/>
+        </w:rPr>
+        <w:t>ReactDOM</w:t>
+      </w:r>
+      <w:proofErr w:type="spellEnd"/>
+      <w:r>
+        <w:rPr>
+          <w:color w:val="7030A0"/>
+          <w:sz w:val="30"/>
+          <w:szCs w:val="30"/>
+          <w:lang w:val="es-ES"/>
+        </w:rPr>
+        <w:t xml:space="preserve">= es importante que usemos </w:t>
+      </w:r>
+      <w:proofErr w:type="spellStart"/>
+      <w:r>
+        <w:rPr>
+          <w:color w:val="7030A0"/>
+          <w:sz w:val="30"/>
+          <w:szCs w:val="30"/>
+          <w:lang w:val="es-ES"/>
+        </w:rPr>
+        <w:t>react</w:t>
+      </w:r>
+      <w:proofErr w:type="spellEnd"/>
+      <w:r>
+        <w:rPr>
+          <w:color w:val="7030A0"/>
+          <w:sz w:val="30"/>
+          <w:szCs w:val="30"/>
+          <w:lang w:val="es-ES"/>
+        </w:rPr>
+        <w:t xml:space="preserve"> DOM porque nos permite crear nuestro árbol de componentes y nos provee una comunicación entre componentes de manera sencilla.</w:t>
+      </w:r>
     </w:p>
     <w:sectPr>
       <w:pgSz w:w="12240" w:h="15840"/>

</xml_diff>